<commit_message>
Se suben archivos wavs funcionales
</commit_message>
<xml_diff>
--- a/TFGHUMEAI.docx
+++ b/TFGHUMEAI.docx
@@ -26,7 +26,7 @@
       </w:r>
     </w:p>
     <w:p>
-      <w:hyperlink r:id="rId4" w:history="1">
+      <w:hyperlink r:id="rId5" w:history="1">
         <w:r>
           <w:rPr>
             <w:rStyle w:val="Hipervnculo"/>
@@ -41,7 +41,7 @@
           <w:rStyle w:val="Hipervnculo"/>
         </w:rPr>
       </w:pPr>
-      <w:hyperlink r:id="rId5" w:history="1">
+      <w:hyperlink r:id="rId6" w:history="1">
         <w:r>
           <w:rPr>
             <w:rStyle w:val="Hipervnculo"/>
@@ -64,7 +64,7 @@
       </w:r>
     </w:p>
     <w:p>
-      <w:hyperlink r:id="rId6" w:history="1">
+      <w:hyperlink r:id="rId7" w:history="1">
         <w:r>
           <w:rPr>
             <w:rStyle w:val="Hipervnculo"/>
@@ -79,7 +79,7 @@
       </w:r>
     </w:p>
     <w:p>
-      <w:hyperlink r:id="rId7" w:history="1">
+      <w:hyperlink r:id="rId8" w:history="1">
         <w:r>
           <w:rPr>
             <w:rStyle w:val="Hipervnculo"/>
@@ -99,7 +99,7 @@
           <w:rStyle w:val="Hipervnculo"/>
         </w:rPr>
       </w:pPr>
-      <w:hyperlink r:id="rId8" w:history="1">
+      <w:hyperlink r:id="rId9" w:history="1">
         <w:r>
           <w:rPr>
             <w:rStyle w:val="Hipervnculo"/>
@@ -119,7 +119,7 @@
           <w:rStyle w:val="Hipervnculo"/>
         </w:rPr>
       </w:pPr>
-      <w:hyperlink r:id="rId9" w:anchor="L162" w:history="1">
+      <w:hyperlink r:id="rId10" w:anchor="L162" w:history="1">
         <w:r>
           <w:rPr>
             <w:rStyle w:val="Hipervnculo"/>
@@ -141,7 +141,7 @@
       </w:r>
     </w:p>
     <w:p>
-      <w:hyperlink r:id="rId10" w:history="1">
+      <w:hyperlink r:id="rId11" w:history="1">
         <w:r>
           <w:rPr>
             <w:rStyle w:val="Hipervnculo"/>
@@ -175,7 +175,7 @@
       <w:proofErr w:type="spellEnd"/>
     </w:p>
     <w:p>
-      <w:hyperlink r:id="rId11" w:history="1">
+      <w:hyperlink r:id="rId12" w:history="1">
         <w:r>
           <w:rPr>
             <w:rStyle w:val="Hipervnculo"/>
@@ -238,7 +238,7 @@
       </w:r>
     </w:p>
     <w:p>
-      <w:hyperlink r:id="rId12" w:history="1">
+      <w:hyperlink r:id="rId13" w:history="1">
         <w:r>
           <w:rPr>
             <w:rStyle w:val="Hipervnculo"/>
@@ -251,6 +251,10 @@
     <w:p/>
     <w:p>
       <w:r>
+        <w:rPr>
+          <w:noProof/>
+          <w:lang w:eastAsia="es-ES"/>
+        </w:rPr>
         <w:lastRenderedPageBreak/>
         <w:drawing>
           <wp:inline distT="0" distB="0" distL="0" distR="0" wp14:anchorId="5E029830" wp14:editId="11421E6E">
@@ -268,7 +272,7 @@
                     <pic:cNvPicPr/>
                   </pic:nvPicPr>
                   <pic:blipFill>
-                    <a:blip r:embed="rId13"/>
+                    <a:blip r:embed="rId14"/>
                     <a:stretch>
                       <a:fillRect/>
                     </a:stretch>
@@ -288,10 +292,199 @@
           </wp:inline>
         </w:drawing>
       </w:r>
+    </w:p>
+    <w:p>
+      <w:hyperlink r:id="rId15" w:history="1">
+        <w:r>
+          <w:rPr>
+            <w:rStyle w:val="Hipervnculo"/>
+          </w:rPr>
+          <w:t>https://docs.unity3d.com/ScriptReference/WWW.html</w:t>
+        </w:r>
+      </w:hyperlink>
+    </w:p>
+    <w:p>
+      <w:pPr>
+        <w:rPr>
+          <w:u w:val="single"/>
+        </w:rPr>
+      </w:pPr>
+      <w:r>
+        <w:t>El tipo de contenido (Content-</w:t>
+      </w:r>
+      <w:proofErr w:type="spellStart"/>
+      <w:r>
+        <w:t>Type</w:t>
+      </w:r>
+      <w:proofErr w:type="spellEnd"/>
+      <w:r>
+        <w:t>) que debes poner en la solicitud HTTP depende del tipo de datos que estás enviando al servidor. En este caso, estás enviando un archivo de audio en formato WAV, por lo que el tipo de contenido correcto es "audio/</w:t>
+      </w:r>
+      <w:proofErr w:type="spellStart"/>
+      <w:r>
+        <w:t>wav</w:t>
+      </w:r>
+      <w:proofErr w:type="spellEnd"/>
+      <w:r>
+        <w:t>".</w:t>
+      </w:r>
       <w:bookmarkStart w:id="0" w:name="_GoBack"/>
       <w:bookmarkEnd w:id="0"/>
     </w:p>
-    <w:p/>
+    <w:p>
+      <w:r>
+        <w:t>Sin embargo, si estás enviando un tipo diferente de archivo o datos, debes ajustar el valor del tipo de contenido en consecuencia. Aquí hay algunos ejemplos de tipos de contenido comunes:</w:t>
+      </w:r>
+    </w:p>
+    <w:p>
+      <w:r>
+        <w:t>Para archivos de audio WAV: "audio/</w:t>
+      </w:r>
+      <w:proofErr w:type="spellStart"/>
+      <w:r>
+        <w:t>wav</w:t>
+      </w:r>
+      <w:proofErr w:type="spellEnd"/>
+      <w:r>
+        <w:t>"</w:t>
+      </w:r>
+    </w:p>
+    <w:p>
+      <w:r>
+        <w:t>Para archivos de audio MP3: "audio/</w:t>
+      </w:r>
+      <w:proofErr w:type="spellStart"/>
+      <w:r>
+        <w:t>mpeg</w:t>
+      </w:r>
+      <w:proofErr w:type="spellEnd"/>
+      <w:r>
+        <w:t>"</w:t>
+      </w:r>
+    </w:p>
+    <w:p>
+      <w:r>
+        <w:t>Para archivos de imagen JPEG: "</w:t>
+      </w:r>
+      <w:proofErr w:type="spellStart"/>
+      <w:r>
+        <w:t>image</w:t>
+      </w:r>
+      <w:proofErr w:type="spellEnd"/>
+      <w:r>
+        <w:t>/</w:t>
+      </w:r>
+      <w:proofErr w:type="spellStart"/>
+      <w:r>
+        <w:t>jpeg</w:t>
+      </w:r>
+      <w:proofErr w:type="spellEnd"/>
+      <w:r>
+        <w:t>"</w:t>
+      </w:r>
+    </w:p>
+    <w:p>
+      <w:r>
+        <w:t>Para archivos de imagen PNG: "</w:t>
+      </w:r>
+      <w:proofErr w:type="spellStart"/>
+      <w:r>
+        <w:t>image</w:t>
+      </w:r>
+      <w:proofErr w:type="spellEnd"/>
+      <w:r>
+        <w:t>/</w:t>
+      </w:r>
+      <w:proofErr w:type="spellStart"/>
+      <w:r>
+        <w:t>png</w:t>
+      </w:r>
+      <w:proofErr w:type="spellEnd"/>
+      <w:r>
+        <w:t>"</w:t>
+      </w:r>
+    </w:p>
+    <w:p>
+      <w:r>
+        <w:t>Para archivos de texto plano: "</w:t>
+      </w:r>
+      <w:proofErr w:type="spellStart"/>
+      <w:r>
+        <w:t>text</w:t>
+      </w:r>
+      <w:proofErr w:type="spellEnd"/>
+      <w:r>
+        <w:t>/</w:t>
+      </w:r>
+      <w:proofErr w:type="spellStart"/>
+      <w:r>
+        <w:t>plain</w:t>
+      </w:r>
+      <w:proofErr w:type="spellEnd"/>
+      <w:r>
+        <w:t>"</w:t>
+      </w:r>
+    </w:p>
+    <w:p>
+      <w:r>
+        <w:t>Para archivos JSON: "</w:t>
+      </w:r>
+      <w:proofErr w:type="spellStart"/>
+      <w:r>
+        <w:t>application</w:t>
+      </w:r>
+      <w:proofErr w:type="spellEnd"/>
+      <w:r>
+        <w:t>/</w:t>
+      </w:r>
+      <w:proofErr w:type="spellStart"/>
+      <w:r>
+        <w:t>json</w:t>
+      </w:r>
+      <w:proofErr w:type="spellEnd"/>
+      <w:r>
+        <w:t>"</w:t>
+      </w:r>
+    </w:p>
+    <w:p>
+      <w:r>
+        <w:t>Para archivos XML: "</w:t>
+      </w:r>
+      <w:proofErr w:type="spellStart"/>
+      <w:r>
+        <w:t>application</w:t>
+      </w:r>
+      <w:proofErr w:type="spellEnd"/>
+      <w:r>
+        <w:t>/</w:t>
+      </w:r>
+      <w:proofErr w:type="spellStart"/>
+      <w:r>
+        <w:t>xml</w:t>
+      </w:r>
+      <w:proofErr w:type="spellEnd"/>
+      <w:r>
+        <w:t>"</w:t>
+      </w:r>
+    </w:p>
+    <w:p>
+      <w:r>
+        <w:t xml:space="preserve">Si estás enviando un tipo de archivo o datos diferente, debes buscar el tipo de contenido </w:t>
+      </w:r>
+      <w:proofErr w:type="gramStart"/>
+      <w:r>
+        <w:t>correspondiente</w:t>
+      </w:r>
+      <w:proofErr w:type="gramEnd"/>
+      <w:r>
+        <w:t xml:space="preserve"> para ese tipo de datos y usarlo en la solicitud. Asegúrate de que el tipo de contenido que estableces coincida con el tipo de datos que estás enviando para que el servidor pueda procesarlos correctamente.</w:t>
+      </w:r>
+    </w:p>
+    <w:p>
+      <w:r>
+        <w:t>Principio del formulario</w:t>
+      </w:r>
+    </w:p>
     <w:p/>
     <w:sectPr>
       <w:pgSz w:w="11906" w:h="16838"/>
@@ -301,6 +494,163 @@
     </w:sectPr>
   </w:body>
 </w:document>
+</file>
+
+<file path=word/numbering.xml><?xml version="1.0" encoding="utf-8"?>
+<w:numbering xmlns:wpc="http://schemas.microsoft.com/office/word/2010/wordprocessingCanvas" xmlns:mc="http://schemas.openxmlformats.org/markup-compatibility/2006" xmlns:o="urn:schemas-microsoft-com:office:office" xmlns:r="http://schemas.openxmlformats.org/officeDocument/2006/relationships" xmlns:m="http://schemas.openxmlformats.org/officeDocument/2006/math" xmlns:v="urn:schemas-microsoft-com:vml" xmlns:wp14="http://schemas.microsoft.com/office/word/2010/wordprocessingDrawing" xmlns:wp="http://schemas.openxmlformats.org/drawingml/2006/wordprocessingDrawing" xmlns:w10="urn:schemas-microsoft-com:office:word" xmlns:w="http://schemas.openxmlformats.org/wordprocessingml/2006/main" xmlns:w14="http://schemas.microsoft.com/office/word/2010/wordml" xmlns:w15="http://schemas.microsoft.com/office/word/2012/wordml" xmlns:wpg="http://schemas.microsoft.com/office/word/2010/wordprocessingGroup" xmlns:wpi="http://schemas.microsoft.com/office/word/2010/wordprocessingInk" xmlns:wne="http://schemas.microsoft.com/office/word/2006/wordml" xmlns:wps="http://schemas.microsoft.com/office/word/2010/wordprocessingShape" mc:Ignorable="w14 w15 wp14">
+  <w:abstractNum w:abstractNumId="0">
+    <w:nsid w:val="35B06ED4"/>
+    <w:multiLevelType w:val="multilevel"/>
+    <w:tmpl w:val="0D4EBA1E"/>
+    <w:lvl w:ilvl="0">
+      <w:start w:val="1"/>
+      <w:numFmt w:val="bullet"/>
+      <w:lvlText w:val=""/>
+      <w:lvlJc w:val="left"/>
+      <w:pPr>
+        <w:tabs>
+          <w:tab w:val="num" w:pos="720"/>
+        </w:tabs>
+        <w:ind w:left="720" w:hanging="360"/>
+      </w:pPr>
+      <w:rPr>
+        <w:rFonts w:ascii="Symbol" w:hAnsi="Symbol" w:hint="default"/>
+        <w:sz w:val="20"/>
+      </w:rPr>
+    </w:lvl>
+    <w:lvl w:ilvl="1" w:tentative="1">
+      <w:start w:val="1"/>
+      <w:numFmt w:val="bullet"/>
+      <w:lvlText w:val=""/>
+      <w:lvlJc w:val="left"/>
+      <w:pPr>
+        <w:tabs>
+          <w:tab w:val="num" w:pos="1440"/>
+        </w:tabs>
+        <w:ind w:left="1440" w:hanging="360"/>
+      </w:pPr>
+      <w:rPr>
+        <w:rFonts w:ascii="Symbol" w:hAnsi="Symbol" w:hint="default"/>
+        <w:sz w:val="20"/>
+      </w:rPr>
+    </w:lvl>
+    <w:lvl w:ilvl="2" w:tentative="1">
+      <w:start w:val="1"/>
+      <w:numFmt w:val="bullet"/>
+      <w:lvlText w:val=""/>
+      <w:lvlJc w:val="left"/>
+      <w:pPr>
+        <w:tabs>
+          <w:tab w:val="num" w:pos="2160"/>
+        </w:tabs>
+        <w:ind w:left="2160" w:hanging="360"/>
+      </w:pPr>
+      <w:rPr>
+        <w:rFonts w:ascii="Symbol" w:hAnsi="Symbol" w:hint="default"/>
+        <w:sz w:val="20"/>
+      </w:rPr>
+    </w:lvl>
+    <w:lvl w:ilvl="3" w:tentative="1">
+      <w:start w:val="1"/>
+      <w:numFmt w:val="bullet"/>
+      <w:lvlText w:val=""/>
+      <w:lvlJc w:val="left"/>
+      <w:pPr>
+        <w:tabs>
+          <w:tab w:val="num" w:pos="2880"/>
+        </w:tabs>
+        <w:ind w:left="2880" w:hanging="360"/>
+      </w:pPr>
+      <w:rPr>
+        <w:rFonts w:ascii="Symbol" w:hAnsi="Symbol" w:hint="default"/>
+        <w:sz w:val="20"/>
+      </w:rPr>
+    </w:lvl>
+    <w:lvl w:ilvl="4" w:tentative="1">
+      <w:start w:val="1"/>
+      <w:numFmt w:val="bullet"/>
+      <w:lvlText w:val=""/>
+      <w:lvlJc w:val="left"/>
+      <w:pPr>
+        <w:tabs>
+          <w:tab w:val="num" w:pos="3600"/>
+        </w:tabs>
+        <w:ind w:left="3600" w:hanging="360"/>
+      </w:pPr>
+      <w:rPr>
+        <w:rFonts w:ascii="Symbol" w:hAnsi="Symbol" w:hint="default"/>
+        <w:sz w:val="20"/>
+      </w:rPr>
+    </w:lvl>
+    <w:lvl w:ilvl="5" w:tentative="1">
+      <w:start w:val="1"/>
+      <w:numFmt w:val="bullet"/>
+      <w:lvlText w:val=""/>
+      <w:lvlJc w:val="left"/>
+      <w:pPr>
+        <w:tabs>
+          <w:tab w:val="num" w:pos="4320"/>
+        </w:tabs>
+        <w:ind w:left="4320" w:hanging="360"/>
+      </w:pPr>
+      <w:rPr>
+        <w:rFonts w:ascii="Symbol" w:hAnsi="Symbol" w:hint="default"/>
+        <w:sz w:val="20"/>
+      </w:rPr>
+    </w:lvl>
+    <w:lvl w:ilvl="6" w:tentative="1">
+      <w:start w:val="1"/>
+      <w:numFmt w:val="bullet"/>
+      <w:lvlText w:val=""/>
+      <w:lvlJc w:val="left"/>
+      <w:pPr>
+        <w:tabs>
+          <w:tab w:val="num" w:pos="5040"/>
+        </w:tabs>
+        <w:ind w:left="5040" w:hanging="360"/>
+      </w:pPr>
+      <w:rPr>
+        <w:rFonts w:ascii="Symbol" w:hAnsi="Symbol" w:hint="default"/>
+        <w:sz w:val="20"/>
+      </w:rPr>
+    </w:lvl>
+    <w:lvl w:ilvl="7" w:tentative="1">
+      <w:start w:val="1"/>
+      <w:numFmt w:val="bullet"/>
+      <w:lvlText w:val=""/>
+      <w:lvlJc w:val="left"/>
+      <w:pPr>
+        <w:tabs>
+          <w:tab w:val="num" w:pos="5760"/>
+        </w:tabs>
+        <w:ind w:left="5760" w:hanging="360"/>
+      </w:pPr>
+      <w:rPr>
+        <w:rFonts w:ascii="Symbol" w:hAnsi="Symbol" w:hint="default"/>
+        <w:sz w:val="20"/>
+      </w:rPr>
+    </w:lvl>
+    <w:lvl w:ilvl="8" w:tentative="1">
+      <w:start w:val="1"/>
+      <w:numFmt w:val="bullet"/>
+      <w:lvlText w:val=""/>
+      <w:lvlJc w:val="left"/>
+      <w:pPr>
+        <w:tabs>
+          <w:tab w:val="num" w:pos="6480"/>
+        </w:tabs>
+        <w:ind w:left="6480" w:hanging="360"/>
+      </w:pPr>
+      <w:rPr>
+        <w:rFonts w:ascii="Symbol" w:hAnsi="Symbol" w:hint="default"/>
+        <w:sz w:val="20"/>
+      </w:rPr>
+    </w:lvl>
+  </w:abstractNum>
+  <w:num w:numId="1">
+    <w:abstractNumId w:val="0"/>
+  </w:num>
+</w:numbering>
 </file>
 
 <file path=word/styles.xml><?xml version="1.0" encoding="utf-8"?>
@@ -735,6 +1085,76 @@
       <w:u w:val="single"/>
     </w:rPr>
   </w:style>
+  <w:style w:type="paragraph" w:styleId="NormalWeb">
+    <w:name w:val="Normal (Web)"/>
+    <w:basedOn w:val="Normal"/>
+    <w:uiPriority w:val="99"/>
+    <w:semiHidden/>
+    <w:unhideWhenUsed/>
+    <w:rsid w:val="007B5BEA"/>
+    <w:pPr>
+      <w:spacing w:before="100" w:beforeAutospacing="1" w:after="100" w:afterAutospacing="1" w:line="240" w:lineRule="auto"/>
+    </w:pPr>
+    <w:rPr>
+      <w:rFonts w:ascii="Times New Roman" w:eastAsia="Times New Roman" w:hAnsi="Times New Roman" w:cs="Times New Roman"/>
+      <w:sz w:val="24"/>
+      <w:szCs w:val="24"/>
+      <w:lang w:eastAsia="es-ES"/>
+    </w:rPr>
+  </w:style>
+  <w:style w:type="character" w:styleId="CdigoHTML">
+    <w:name w:val="HTML Code"/>
+    <w:basedOn w:val="Fuentedeprrafopredeter"/>
+    <w:uiPriority w:val="99"/>
+    <w:semiHidden/>
+    <w:unhideWhenUsed/>
+    <w:rsid w:val="007B5BEA"/>
+    <w:rPr>
+      <w:rFonts w:ascii="Courier New" w:eastAsia="Times New Roman" w:hAnsi="Courier New" w:cs="Courier New"/>
+      <w:sz w:val="20"/>
+      <w:szCs w:val="20"/>
+    </w:rPr>
+  </w:style>
+  <w:style w:type="paragraph" w:styleId="z-Principiodelformulario">
+    <w:name w:val="HTML Top of Form"/>
+    <w:basedOn w:val="Normal"/>
+    <w:next w:val="Normal"/>
+    <w:link w:val="z-PrincipiodelformularioCar"/>
+    <w:hidden/>
+    <w:uiPriority w:val="99"/>
+    <w:semiHidden/>
+    <w:unhideWhenUsed/>
+    <w:rsid w:val="007B5BEA"/>
+    <w:pPr>
+      <w:pBdr>
+        <w:bottom w:val="single" w:sz="6" w:space="1" w:color="auto"/>
+      </w:pBdr>
+      <w:spacing w:after="0" w:line="240" w:lineRule="auto"/>
+      <w:jc w:val="center"/>
+    </w:pPr>
+    <w:rPr>
+      <w:rFonts w:ascii="Arial" w:eastAsia="Times New Roman" w:hAnsi="Arial" w:cs="Arial"/>
+      <w:vanish/>
+      <w:sz w:val="16"/>
+      <w:szCs w:val="16"/>
+      <w:lang w:eastAsia="es-ES"/>
+    </w:rPr>
+  </w:style>
+  <w:style w:type="character" w:customStyle="1" w:styleId="z-PrincipiodelformularioCar">
+    <w:name w:val="z-Principio del formulario Car"/>
+    <w:basedOn w:val="Fuentedeprrafopredeter"/>
+    <w:link w:val="z-Principiodelformulario"/>
+    <w:uiPriority w:val="99"/>
+    <w:semiHidden/>
+    <w:rsid w:val="007B5BEA"/>
+    <w:rPr>
+      <w:rFonts w:ascii="Arial" w:eastAsia="Times New Roman" w:hAnsi="Arial" w:cs="Arial"/>
+      <w:vanish/>
+      <w:sz w:val="16"/>
+      <w:szCs w:val="16"/>
+      <w:lang w:eastAsia="es-ES"/>
+    </w:rPr>
+  </w:style>
 </w:styles>
 </file>
 

</xml_diff>